<commit_message>
texto e query para base de dados
</commit_message>
<xml_diff>
--- a/MAPA_TCC.docx
+++ b/MAPA_TCC.docx
@@ -22,15 +22,8 @@
     <w:p>
       <w:pPr>
         <w:spacing w:after="0" w:line="240" w:lineRule="auto"/>
+        <w:ind w:firstLine="708"/>
         <w:jc w:val="both"/>
-        <w:rPr>
-          <w:rFonts w:ascii="Arial" w:eastAsia="Times New Roman" w:hAnsi="Arial" w:cs="Arial"/>
-          <w:sz w:val="24"/>
-          <w:szCs w:val="24"/>
-          <w:lang w:eastAsia="pt-BR"/>
-        </w:rPr>
-      </w:pPr>
-      <w:r>
         <w:rPr>
           <w:rFonts w:ascii="Arial" w:eastAsia="Times New Roman" w:hAnsi="Arial" w:cs="Arial"/>
           <w:color w:val="000000"/>
@@ -38,8 +31,7 @@
           <w:szCs w:val="24"/>
           <w:lang w:eastAsia="pt-BR"/>
         </w:rPr>
-        <w:t>Os alicerces de nossa sociedade são constituídos com base nos limites impostos e pela forma como eles são aplicados</w:t>
-      </w:r>
+      </w:pPr>
       <w:r>
         <w:rPr>
           <w:rFonts w:ascii="Arial" w:eastAsia="Times New Roman" w:hAnsi="Arial" w:cs="Arial"/>
@@ -48,7 +40,7 @@
           <w:szCs w:val="24"/>
           <w:lang w:eastAsia="pt-BR"/>
         </w:rPr>
-        <w:t>,</w:t>
+        <w:t xml:space="preserve">Os alicerces </w:t>
       </w:r>
       <w:r>
         <w:rPr>
@@ -58,7 +50,7 @@
           <w:szCs w:val="24"/>
           <w:lang w:eastAsia="pt-BR"/>
         </w:rPr>
-        <w:t xml:space="preserve"> </w:t>
+        <w:t>da civilização ocidental</w:t>
       </w:r>
       <w:r>
         <w:rPr>
@@ -68,9 +60,8 @@
           <w:szCs w:val="24"/>
           <w:lang w:eastAsia="pt-BR"/>
         </w:rPr>
-        <w:t xml:space="preserve">um elemento a ser </w:t>
-      </w:r>
-      <w:proofErr w:type="gramStart"/>
+        <w:t xml:space="preserve"> são constituídos com base nos limites impostos e pela forma como eles são aplicados</w:t>
+      </w:r>
       <w:r>
         <w:rPr>
           <w:rFonts w:ascii="Arial" w:eastAsia="Times New Roman" w:hAnsi="Arial" w:cs="Arial"/>
@@ -79,7 +70,7 @@
           <w:szCs w:val="24"/>
           <w:lang w:eastAsia="pt-BR"/>
         </w:rPr>
-        <w:t xml:space="preserve">considerado </w:t>
+        <w:t>,</w:t>
       </w:r>
       <w:r>
         <w:rPr>
@@ -89,9 +80,8 @@
           <w:szCs w:val="24"/>
           <w:lang w:eastAsia="pt-BR"/>
         </w:rPr>
-        <w:t>nesse tópico</w:t>
-      </w:r>
-      <w:proofErr w:type="gramEnd"/>
+        <w:t xml:space="preserve"> </w:t>
+      </w:r>
       <w:r>
         <w:rPr>
           <w:rFonts w:ascii="Arial" w:eastAsia="Times New Roman" w:hAnsi="Arial" w:cs="Arial"/>
@@ -100,8 +90,9 @@
           <w:szCs w:val="24"/>
           <w:lang w:eastAsia="pt-BR"/>
         </w:rPr>
-        <w:t>,</w:t>
-      </w:r>
+        <w:t xml:space="preserve">um elemento a ser </w:t>
+      </w:r>
+      <w:proofErr w:type="gramStart"/>
       <w:r>
         <w:rPr>
           <w:rFonts w:ascii="Arial" w:eastAsia="Times New Roman" w:hAnsi="Arial" w:cs="Arial"/>
@@ -110,7 +101,7 @@
           <w:szCs w:val="24"/>
           <w:lang w:eastAsia="pt-BR"/>
         </w:rPr>
-        <w:t xml:space="preserve"> em especial</w:t>
+        <w:t xml:space="preserve">considerado </w:t>
       </w:r>
       <w:r>
         <w:rPr>
@@ -120,8 +111,9 @@
           <w:szCs w:val="24"/>
           <w:lang w:eastAsia="pt-BR"/>
         </w:rPr>
-        <w:t>,</w:t>
-      </w:r>
+        <w:t>nesse tópico</w:t>
+      </w:r>
+      <w:proofErr w:type="gramEnd"/>
       <w:r>
         <w:rPr>
           <w:rFonts w:ascii="Arial" w:eastAsia="Times New Roman" w:hAnsi="Arial" w:cs="Arial"/>
@@ -130,13 +122,9 @@
           <w:szCs w:val="24"/>
           <w:lang w:eastAsia="pt-BR"/>
         </w:rPr>
-        <w:t xml:space="preserve"> no tocante a aplicação de limites é a questão de acessos. Por acessos, podemos depreender a aquisição de informação, pessoas ou materiais físicos. Vale lembrar que é preciso utilizar mecanismos que garantam acesso seguro aqueles que possuem permissão, ao mesmo tempo em que barram aqueles que não estão autorizados. </w:t>
-      </w:r>
-    </w:p>
-    <w:p>
-      <w:pPr>
-        <w:spacing w:after="0" w:line="240" w:lineRule="auto"/>
-        <w:jc w:val="both"/>
+        <w:t>,</w:t>
+      </w:r>
+      <w:r>
         <w:rPr>
           <w:rFonts w:ascii="Arial" w:eastAsia="Times New Roman" w:hAnsi="Arial" w:cs="Arial"/>
           <w:color w:val="000000"/>
@@ -144,7 +132,8 @@
           <w:szCs w:val="24"/>
           <w:lang w:eastAsia="pt-BR"/>
         </w:rPr>
-      </w:pPr>
+        <w:t xml:space="preserve"> em especial</w:t>
+      </w:r>
       <w:r>
         <w:rPr>
           <w:rFonts w:ascii="Arial" w:eastAsia="Times New Roman" w:hAnsi="Arial" w:cs="Arial"/>
@@ -153,7 +142,7 @@
           <w:szCs w:val="24"/>
           <w:lang w:eastAsia="pt-BR"/>
         </w:rPr>
-        <w:t>N</w:t>
+        <w:t>,</w:t>
       </w:r>
       <w:r>
         <w:rPr>
@@ -163,7 +152,7 @@
           <w:szCs w:val="24"/>
           <w:lang w:eastAsia="pt-BR"/>
         </w:rPr>
-        <w:t>esse ponto vale ressaltar que os sistemas existentes não visam desse modo a exclusão daqueles que não possuem autorização pelo simples fato de excluir, mas pela necessidade de resguardar a integridade física, psicológica e ou material daqueles a quem pretende garantir a autenticidade do direito  acesso. Sendo esse acesso em questão tanto físico, quanto virtual. </w:t>
+        <w:t xml:space="preserve"> no tocante a aplicação de limites é a questão de acessos. </w:t>
       </w:r>
     </w:p>
     <w:p>
@@ -186,8 +175,159 @@
           <w:szCs w:val="24"/>
           <w:lang w:eastAsia="pt-BR"/>
         </w:rPr>
+        <w:t>Por acessos, pode-se</w:t>
+      </w:r>
+      <w:r>
+        <w:rPr>
+          <w:rFonts w:ascii="Arial" w:eastAsia="Times New Roman" w:hAnsi="Arial" w:cs="Arial"/>
+          <w:color w:val="000000"/>
+          <w:sz w:val="24"/>
+          <w:szCs w:val="24"/>
+          <w:lang w:eastAsia="pt-BR"/>
+        </w:rPr>
+        <w:t xml:space="preserve"> depreender a aquisição de informação, pessoas ou materiais físicos. Vale lembrar que é preciso utilizar mecanismos que garantam acesso seguro aqueles que possuem permissão, ao </w:t>
+      </w:r>
+      <w:r>
+        <w:rPr>
+          <w:rFonts w:ascii="Arial" w:eastAsia="Times New Roman" w:hAnsi="Arial" w:cs="Arial"/>
+          <w:color w:val="000000"/>
+          <w:sz w:val="24"/>
+          <w:szCs w:val="24"/>
+          <w:lang w:eastAsia="pt-BR"/>
+        </w:rPr>
+        <w:t>mesmo tempo em que barre</w:t>
+      </w:r>
+      <w:r>
+        <w:rPr>
+          <w:rFonts w:ascii="Arial" w:eastAsia="Times New Roman" w:hAnsi="Arial" w:cs="Arial"/>
+          <w:color w:val="000000"/>
+          <w:sz w:val="24"/>
+          <w:szCs w:val="24"/>
+          <w:lang w:eastAsia="pt-BR"/>
+        </w:rPr>
+        <w:t>m aqueles que não estão autorizados. </w:t>
+      </w:r>
+    </w:p>
+    <w:p>
+      <w:pPr>
+        <w:spacing w:after="0" w:line="240" w:lineRule="auto"/>
+        <w:ind w:firstLine="360"/>
+        <w:jc w:val="both"/>
+        <w:rPr>
+          <w:rFonts w:ascii="Arial" w:eastAsia="Times New Roman" w:hAnsi="Arial" w:cs="Arial"/>
+          <w:color w:val="000000"/>
+          <w:sz w:val="24"/>
+          <w:szCs w:val="24"/>
+          <w:lang w:eastAsia="pt-BR"/>
+        </w:rPr>
+      </w:pPr>
+      <w:r>
+        <w:rPr>
+          <w:rFonts w:ascii="Arial" w:eastAsia="Times New Roman" w:hAnsi="Arial" w:cs="Arial"/>
+          <w:color w:val="000000"/>
+          <w:sz w:val="24"/>
+          <w:szCs w:val="24"/>
+          <w:lang w:eastAsia="pt-BR"/>
+        </w:rPr>
+        <w:t>N</w:t>
+      </w:r>
+      <w:r>
+        <w:rPr>
+          <w:rFonts w:ascii="Arial" w:eastAsia="Times New Roman" w:hAnsi="Arial" w:cs="Arial"/>
+          <w:color w:val="000000"/>
+          <w:sz w:val="24"/>
+          <w:szCs w:val="24"/>
+          <w:lang w:eastAsia="pt-BR"/>
+        </w:rPr>
+        <w:t>esse ponto vale ressaltar que os sistemas existentes não visam desse modo a exclusão daqueles que não possuem autorização pelo simples fato de excluir, mas pela necessidade de resguardar a integridade física, psicológica e ou material daqueles a quem pretende garantir a autenticidade do direito </w:t>
+      </w:r>
+      <w:r>
+        <w:rPr>
+          <w:rFonts w:ascii="Arial" w:eastAsia="Times New Roman" w:hAnsi="Arial" w:cs="Arial"/>
+          <w:color w:val="000000"/>
+          <w:sz w:val="24"/>
+          <w:szCs w:val="24"/>
+          <w:lang w:eastAsia="pt-BR"/>
+        </w:rPr>
+        <w:t>de acesso. E</w:t>
+      </w:r>
+      <w:r>
+        <w:rPr>
+          <w:rFonts w:ascii="Arial" w:eastAsia="Times New Roman" w:hAnsi="Arial" w:cs="Arial"/>
+          <w:color w:val="000000"/>
+          <w:sz w:val="24"/>
+          <w:szCs w:val="24"/>
+          <w:lang w:eastAsia="pt-BR"/>
+        </w:rPr>
+        <w:t>sse acesso em questão</w:t>
+      </w:r>
+      <w:r>
+        <w:rPr>
+          <w:rFonts w:ascii="Arial" w:eastAsia="Times New Roman" w:hAnsi="Arial" w:cs="Arial"/>
+          <w:color w:val="000000"/>
+          <w:sz w:val="24"/>
+          <w:szCs w:val="24"/>
+          <w:lang w:eastAsia="pt-BR"/>
+        </w:rPr>
+        <w:t xml:space="preserve"> podendo ser</w:t>
+      </w:r>
+      <w:r>
+        <w:rPr>
+          <w:rFonts w:ascii="Arial" w:eastAsia="Times New Roman" w:hAnsi="Arial" w:cs="Arial"/>
+          <w:color w:val="000000"/>
+          <w:sz w:val="24"/>
+          <w:szCs w:val="24"/>
+          <w:lang w:eastAsia="pt-BR"/>
+        </w:rPr>
+        <w:t xml:space="preserve"> tanto físico, quanto virtual. </w:t>
+      </w:r>
+    </w:p>
+    <w:p>
+      <w:pPr>
+        <w:spacing w:after="0" w:line="240" w:lineRule="auto"/>
+        <w:ind w:firstLine="360"/>
+        <w:jc w:val="both"/>
+        <w:rPr>
+          <w:rFonts w:ascii="Arial" w:eastAsia="Times New Roman" w:hAnsi="Arial" w:cs="Arial"/>
+          <w:color w:val="000000"/>
+          <w:sz w:val="24"/>
+          <w:szCs w:val="24"/>
+          <w:lang w:eastAsia="pt-BR"/>
+        </w:rPr>
+      </w:pPr>
+      <w:r>
+        <w:rPr>
+          <w:rFonts w:ascii="Arial" w:eastAsia="Times New Roman" w:hAnsi="Arial" w:cs="Arial"/>
+          <w:color w:val="000000"/>
+          <w:sz w:val="24"/>
+          <w:szCs w:val="24"/>
+          <w:lang w:eastAsia="pt-BR"/>
+        </w:rPr>
         <w:t>Um aspecto pertinente no que toca a soluções tecnológicas e os fatores que influenciarão seu potencial para alcançar um patamar de interesse público a ponto de possuir alguma relevância no mercado é a facilidade com que pessoas são capazes de fazer uso de tecnologia, seja por uso de uma interface mais organicamente aceitável ou por consideração de fatores ligados à relação custo/benefício para aplicação.</w:t>
       </w:r>
+      <w:r>
+        <w:rPr>
+          <w:rFonts w:ascii="Arial" w:eastAsia="Times New Roman" w:hAnsi="Arial" w:cs="Arial"/>
+          <w:color w:val="000000"/>
+          <w:sz w:val="24"/>
+          <w:szCs w:val="24"/>
+          <w:lang w:eastAsia="pt-BR"/>
+        </w:rPr>
+        <w:t xml:space="preserve"> Disto isto, faz-se necessário explanar as definições citadas acima;</w:t>
+      </w:r>
+    </w:p>
+    <w:p>
+      <w:pPr>
+        <w:spacing w:after="0" w:line="240" w:lineRule="auto"/>
+        <w:ind w:firstLine="360"/>
+        <w:jc w:val="both"/>
+        <w:rPr>
+          <w:rFonts w:ascii="Arial" w:eastAsia="Times New Roman" w:hAnsi="Arial" w:cs="Arial"/>
+          <w:sz w:val="24"/>
+          <w:szCs w:val="24"/>
+          <w:lang w:eastAsia="pt-BR"/>
+        </w:rPr>
+      </w:pPr>
     </w:p>
     <w:p>
       <w:pPr>
@@ -242,9 +382,8 @@
           <w:szCs w:val="24"/>
           <w:lang w:eastAsia="pt-BR"/>
         </w:rPr>
-        <w:t xml:space="preserve">Compreende-se por interface o elemento que propicia a ligação entre dois sistemas ou partes de um sistema que não podem ser ligados diretamente. Existem diversas naturezas de interfaces, sendo IHM (interface homem-máquina) uma das mais facilmente observáveis. Sendo as utilizações deste tipo de interface corriqueiros, como </w:t>
-      </w:r>
-      <w:proofErr w:type="gramStart"/>
+        <w:t xml:space="preserve">Compreende-se por interface o elemento que propicia a ligação entre dois sistemas ou partes de um sistema que não podem ser ligados diretamente. Existem diversas naturezas de interfaces, sendo IHM (interface homem-máquina) uma das mais facilmente observáveis. </w:t>
+      </w:r>
       <w:r>
         <w:rPr>
           <w:rFonts w:ascii="Arial" w:eastAsia="Times New Roman" w:hAnsi="Arial" w:cs="Arial"/>
@@ -253,9 +392,28 @@
           <w:szCs w:val="24"/>
           <w:lang w:eastAsia="pt-BR"/>
         </w:rPr>
-        <w:t>por exemplo</w:t>
-      </w:r>
-      <w:proofErr w:type="gramEnd"/>
+        <w:t>Fazendo d</w:t>
+      </w:r>
+      <w:r>
+        <w:rPr>
+          <w:rFonts w:ascii="Arial" w:eastAsia="Times New Roman" w:hAnsi="Arial" w:cs="Arial"/>
+          <w:color w:val="000000"/>
+          <w:sz w:val="24"/>
+          <w:szCs w:val="24"/>
+          <w:lang w:eastAsia="pt-BR"/>
+        </w:rPr>
+        <w:t xml:space="preserve">as utilizações deste tipo de interface corriqueiros, como </w:t>
+      </w:r>
+      <w:r>
+        <w:rPr>
+          <w:rFonts w:ascii="Arial" w:eastAsia="Times New Roman" w:hAnsi="Arial" w:cs="Arial"/>
+          <w:color w:val="000000"/>
+          <w:sz w:val="24"/>
+          <w:szCs w:val="24"/>
+          <w:lang w:eastAsia="pt-BR"/>
+        </w:rPr>
+        <w:t>por exemplo,</w:t>
+      </w:r>
       <w:r>
         <w:rPr>
           <w:rFonts w:ascii="Arial" w:eastAsia="Times New Roman" w:hAnsi="Arial" w:cs="Arial"/>
@@ -460,6 +618,15 @@
           <w:szCs w:val="24"/>
         </w:rPr>
       </w:pPr>
+    </w:p>
+    <w:p>
+      <w:pPr>
+        <w:rPr>
+          <w:rFonts w:ascii="Arial" w:hAnsi="Arial" w:cs="Arial"/>
+          <w:sz w:val="24"/>
+          <w:szCs w:val="24"/>
+        </w:rPr>
+      </w:pPr>
       <w:r>
         <w:rPr>
           <w:rFonts w:ascii="Arial" w:hAnsi="Arial" w:cs="Arial"/>
@@ -492,7 +659,6 @@
           <w:sz w:val="24"/>
           <w:szCs w:val="24"/>
         </w:rPr>
-        <w:lastRenderedPageBreak/>
         <w:t>I</w:t>
       </w:r>
       <w:r>
@@ -527,7 +693,47 @@
           <w:sz w:val="24"/>
           <w:szCs w:val="24"/>
         </w:rPr>
-        <w:t xml:space="preserve">compreender quais demandas as funcionalidades a serem </w:t>
+        <w:t>compreender quais</w:t>
+      </w:r>
+      <w:r>
+        <w:rPr>
+          <w:rFonts w:ascii="Arial" w:hAnsi="Arial" w:cs="Arial"/>
+          <w:sz w:val="24"/>
+          <w:szCs w:val="24"/>
+        </w:rPr>
+        <w:t xml:space="preserve"> as</w:t>
+      </w:r>
+      <w:r>
+        <w:rPr>
+          <w:rFonts w:ascii="Arial" w:hAnsi="Arial" w:cs="Arial"/>
+          <w:sz w:val="24"/>
+          <w:szCs w:val="24"/>
+        </w:rPr>
+        <w:t xml:space="preserve"> demandas </w:t>
+      </w:r>
+      <w:r>
+        <w:rPr>
+          <w:rFonts w:ascii="Arial" w:hAnsi="Arial" w:cs="Arial"/>
+          <w:sz w:val="24"/>
+          <w:szCs w:val="24"/>
+        </w:rPr>
+        <w:t xml:space="preserve">e </w:t>
+      </w:r>
+      <w:r>
+        <w:rPr>
+          <w:rFonts w:ascii="Arial" w:hAnsi="Arial" w:cs="Arial"/>
+          <w:sz w:val="24"/>
+          <w:szCs w:val="24"/>
+        </w:rPr>
+        <w:t>as funcionalidades a</w:t>
+      </w:r>
+      <w:r>
+        <w:rPr>
+          <w:rFonts w:ascii="Arial" w:hAnsi="Arial" w:cs="Arial"/>
+          <w:sz w:val="24"/>
+          <w:szCs w:val="24"/>
+        </w:rPr>
+        <w:t xml:space="preserve"> serem </w:t>
       </w:r>
       <w:proofErr w:type="gramStart"/>
       <w:r>
@@ -545,7 +751,7 @@
           <w:sz w:val="24"/>
           <w:szCs w:val="24"/>
         </w:rPr>
-        <w:t xml:space="preserve"> buscam obedecer de modo a adequar-se, fazendo o melhor uso do conceito de internet das coisas. </w:t>
+        <w:t xml:space="preserve"> de modo a adequar-se, fazendo o melhor uso do conceito de internet das coisas. </w:t>
       </w:r>
       <w:r>
         <w:rPr>
@@ -579,6 +785,63 @@
         </w:rPr>
         <w:t xml:space="preserve"> </w:t>
       </w:r>
+      <w:r>
+        <w:rPr>
+          <w:rFonts w:ascii="Arial" w:hAnsi="Arial" w:cs="Arial"/>
+          <w:sz w:val="24"/>
+          <w:szCs w:val="24"/>
+        </w:rPr>
+        <w:t>praticas</w:t>
+      </w:r>
+      <w:r>
+        <w:rPr>
+          <w:rFonts w:ascii="Arial" w:hAnsi="Arial" w:cs="Arial"/>
+          <w:sz w:val="24"/>
+          <w:szCs w:val="24"/>
+        </w:rPr>
+        <w:t>,</w:t>
+      </w:r>
+      <w:r>
+        <w:rPr>
+          <w:rFonts w:ascii="Arial" w:hAnsi="Arial" w:cs="Arial"/>
+          <w:sz w:val="24"/>
+          <w:szCs w:val="24"/>
+        </w:rPr>
+        <w:t xml:space="preserve"> funcionais e</w:t>
+      </w:r>
+      <w:r>
+        <w:rPr>
+          <w:rFonts w:ascii="Arial" w:hAnsi="Arial" w:cs="Arial"/>
+          <w:sz w:val="24"/>
+          <w:szCs w:val="24"/>
+        </w:rPr>
+        <w:t xml:space="preserve"> que</w:t>
+      </w:r>
+      <w:r>
+        <w:rPr>
+          <w:rFonts w:ascii="Arial" w:hAnsi="Arial" w:cs="Arial"/>
+          <w:sz w:val="24"/>
+          <w:szCs w:val="24"/>
+        </w:rPr>
+        <w:t xml:space="preserve"> façam uso de recursos de modo austero podemos aplicar ferramentas presentes em projetos</w:t>
+      </w:r>
+      <w:r>
+        <w:rPr>
+          <w:rFonts w:ascii="Arial" w:hAnsi="Arial" w:cs="Arial"/>
+          <w:sz w:val="24"/>
+          <w:szCs w:val="24"/>
+        </w:rPr>
+        <w:t xml:space="preserve"> de</w:t>
+      </w:r>
+      <w:r>
+        <w:rPr>
+          <w:rFonts w:ascii="Arial" w:hAnsi="Arial" w:cs="Arial"/>
+          <w:sz w:val="24"/>
+          <w:szCs w:val="24"/>
+        </w:rPr>
+        <w:t xml:space="preserve"> </w:t>
+      </w:r>
+      <w:proofErr w:type="spellStart"/>
       <w:proofErr w:type="gramStart"/>
       <w:r>
         <w:rPr>
@@ -586,16 +849,9 @@
           <w:sz w:val="24"/>
           <w:szCs w:val="24"/>
         </w:rPr>
-        <w:t>praticas</w:t>
-      </w:r>
-      <w:r>
-        <w:rPr>
-          <w:rFonts w:ascii="Arial" w:hAnsi="Arial" w:cs="Arial"/>
-          <w:sz w:val="24"/>
-          <w:szCs w:val="24"/>
-        </w:rPr>
-        <w:t>,</w:t>
-      </w:r>
+        <w:t>IoT</w:t>
+      </w:r>
+      <w:proofErr w:type="spellEnd"/>
       <w:proofErr w:type="gramEnd"/>
       <w:r>
         <w:rPr>
@@ -603,19 +859,32 @@
           <w:sz w:val="24"/>
           <w:szCs w:val="24"/>
         </w:rPr>
-        <w:t xml:space="preserve"> funcionais e façam uso de recursos de modo austero podemos aplicar ferramentas presentes em projetos</w:t>
-      </w:r>
-      <w:r>
-        <w:rPr>
-          <w:rFonts w:ascii="Arial" w:hAnsi="Arial" w:cs="Arial"/>
-          <w:sz w:val="24"/>
-          <w:szCs w:val="24"/>
-        </w:rPr>
-        <w:t xml:space="preserve"> de</w:t>
-      </w:r>
-      <w:r>
-        <w:rPr>
-          <w:rFonts w:ascii="Arial" w:hAnsi="Arial" w:cs="Arial"/>
+        <w:t xml:space="preserve"> (</w:t>
+      </w:r>
+      <w:r>
+        <w:rPr>
+          <w:rFonts w:ascii="Arial" w:hAnsi="Arial" w:cs="Arial"/>
+          <w:i/>
+          <w:sz w:val="24"/>
+          <w:szCs w:val="24"/>
+        </w:rPr>
+        <w:t xml:space="preserve">internet </w:t>
+      </w:r>
+      <w:proofErr w:type="spellStart"/>
+      <w:r>
+        <w:rPr>
+          <w:rFonts w:ascii="Arial" w:hAnsi="Arial" w:cs="Arial"/>
+          <w:i/>
+          <w:sz w:val="24"/>
+          <w:szCs w:val="24"/>
+        </w:rPr>
+        <w:t>of</w:t>
+      </w:r>
+      <w:proofErr w:type="spellEnd"/>
+      <w:r>
+        <w:rPr>
+          <w:rFonts w:ascii="Arial" w:hAnsi="Arial" w:cs="Arial"/>
+          <w:i/>
           <w:sz w:val="24"/>
           <w:szCs w:val="24"/>
         </w:rPr>
@@ -625,10 +894,11 @@
       <w:r>
         <w:rPr>
           <w:rFonts w:ascii="Arial" w:hAnsi="Arial" w:cs="Arial"/>
-          <w:sz w:val="24"/>
-          <w:szCs w:val="24"/>
-        </w:rPr>
-        <w:t>IoT</w:t>
+          <w:i/>
+          <w:sz w:val="24"/>
+          <w:szCs w:val="24"/>
+        </w:rPr>
+        <w:t>things</w:t>
       </w:r>
       <w:proofErr w:type="spellEnd"/>
       <w:r>
@@ -637,64 +907,16 @@
           <w:sz w:val="24"/>
           <w:szCs w:val="24"/>
         </w:rPr>
-        <w:t xml:space="preserve"> (</w:t>
-      </w:r>
-      <w:r>
-        <w:rPr>
-          <w:rFonts w:ascii="Arial" w:hAnsi="Arial" w:cs="Arial"/>
-          <w:i/>
-          <w:sz w:val="24"/>
-          <w:szCs w:val="24"/>
-        </w:rPr>
-        <w:t xml:space="preserve">internet </w:t>
-      </w:r>
-      <w:proofErr w:type="spellStart"/>
-      <w:r>
-        <w:rPr>
-          <w:rFonts w:ascii="Arial" w:hAnsi="Arial" w:cs="Arial"/>
-          <w:i/>
-          <w:sz w:val="24"/>
-          <w:szCs w:val="24"/>
-        </w:rPr>
-        <w:t>of</w:t>
-      </w:r>
-      <w:proofErr w:type="spellEnd"/>
-      <w:r>
-        <w:rPr>
-          <w:rFonts w:ascii="Arial" w:hAnsi="Arial" w:cs="Arial"/>
-          <w:i/>
+        <w:t>) ,</w:t>
+      </w:r>
+      <w:r>
+        <w:rPr>
+          <w:rFonts w:ascii="Arial" w:hAnsi="Arial" w:cs="Arial"/>
           <w:sz w:val="24"/>
           <w:szCs w:val="24"/>
         </w:rPr>
         <w:t xml:space="preserve"> </w:t>
       </w:r>
-      <w:proofErr w:type="spellStart"/>
-      <w:r>
-        <w:rPr>
-          <w:rFonts w:ascii="Arial" w:hAnsi="Arial" w:cs="Arial"/>
-          <w:i/>
-          <w:sz w:val="24"/>
-          <w:szCs w:val="24"/>
-        </w:rPr>
-        <w:t>things</w:t>
-      </w:r>
-      <w:proofErr w:type="spellEnd"/>
-      <w:r>
-        <w:rPr>
-          <w:rFonts w:ascii="Arial" w:hAnsi="Arial" w:cs="Arial"/>
-          <w:sz w:val="24"/>
-          <w:szCs w:val="24"/>
-        </w:rPr>
-        <w:t>) ,</w:t>
-      </w:r>
-      <w:r>
-        <w:rPr>
-          <w:rFonts w:ascii="Arial" w:hAnsi="Arial" w:cs="Arial"/>
-          <w:sz w:val="24"/>
-          <w:szCs w:val="24"/>
-        </w:rPr>
-        <w:t xml:space="preserve"> </w:t>
-      </w:r>
       <w:r>
         <w:rPr>
           <w:rFonts w:ascii="Arial" w:hAnsi="Arial" w:cs="Arial"/>
@@ -719,8 +941,6 @@
         </w:rPr>
         <w:t xml:space="preserve">terconexão e </w:t>
       </w:r>
-      <w:bookmarkStart w:id="0" w:name="_GoBack"/>
-      <w:bookmarkEnd w:id="0"/>
       <w:r>
         <w:rPr>
           <w:rFonts w:ascii="Arial" w:hAnsi="Arial" w:cs="Arial"/>
@@ -772,6 +992,32 @@
         <w:tab/>
         <w:t>SEGURANÇA</w:t>
       </w:r>
+      <w:r>
+        <w:rPr>
+          <w:rFonts w:ascii="Arial" w:hAnsi="Arial" w:cs="Arial"/>
+          <w:sz w:val="24"/>
+          <w:szCs w:val="24"/>
+        </w:rPr>
+        <w:t>//aspecto legal</w:t>
+      </w:r>
+      <w:r>
+        <w:rPr>
+          <w:rFonts w:ascii="Arial" w:hAnsi="Arial" w:cs="Arial"/>
+          <w:sz w:val="24"/>
+          <w:szCs w:val="24"/>
+        </w:rPr>
+        <w:t xml:space="preserve">, </w:t>
+      </w:r>
+      <w:proofErr w:type="gramStart"/>
+      <w:r>
+        <w:rPr>
+          <w:rFonts w:ascii="Arial" w:hAnsi="Arial" w:cs="Arial"/>
+          <w:sz w:val="24"/>
+          <w:szCs w:val="24"/>
+        </w:rPr>
+        <w:t>privacidade</w:t>
+      </w:r>
+      <w:proofErr w:type="gramEnd"/>
     </w:p>
     <w:p>
       <w:pPr>
@@ -824,8 +1070,33 @@
           <w:szCs w:val="24"/>
         </w:rPr>
         <w:tab/>
+      </w:r>
+      <w:r>
+        <w:rPr>
+          <w:rFonts w:ascii="Arial" w:hAnsi="Arial" w:cs="Arial"/>
+          <w:sz w:val="24"/>
+          <w:szCs w:val="24"/>
+        </w:rPr>
+        <w:t>(ESP8266</w:t>
+      </w:r>
+      <w:proofErr w:type="gramStart"/>
+      <w:r>
+        <w:rPr>
+          <w:rFonts w:ascii="Arial" w:hAnsi="Arial" w:cs="Arial"/>
+          <w:sz w:val="24"/>
+          <w:szCs w:val="24"/>
+        </w:rPr>
+        <w:t>)</w:t>
+      </w:r>
+      <w:r>
+        <w:rPr>
+          <w:rFonts w:ascii="Arial" w:hAnsi="Arial" w:cs="Arial"/>
+          <w:sz w:val="24"/>
+          <w:szCs w:val="24"/>
+        </w:rPr>
         <w:t>NODEMCU</w:t>
       </w:r>
+      <w:proofErr w:type="gramEnd"/>
     </w:p>
     <w:p>
       <w:pPr>
@@ -2929,6 +3200,8 @@
         </w:rPr>
         <w:t>TRANCA</w:t>
       </w:r>
+      <w:bookmarkStart w:id="0" w:name="_GoBack"/>
+      <w:bookmarkEnd w:id="0"/>
     </w:p>
     <w:p>
       <w:pPr>
@@ -4442,6 +4715,52 @@
           <w:szCs w:val="24"/>
         </w:rPr>
         <w:t>Materiais para solenoide baixo custo</w:t>
+      </w:r>
+    </w:p>
+    <w:p>
+      <w:pPr>
+        <w:jc w:val="both"/>
+        <w:rPr>
+          <w:rFonts w:ascii="Arial" w:hAnsi="Arial" w:cs="Arial"/>
+          <w:sz w:val="24"/>
+          <w:szCs w:val="24"/>
+        </w:rPr>
+      </w:pPr>
+    </w:p>
+    <w:p>
+      <w:pPr>
+        <w:jc w:val="both"/>
+        <w:rPr>
+          <w:rFonts w:ascii="Arial" w:hAnsi="Arial" w:cs="Arial"/>
+          <w:sz w:val="24"/>
+          <w:szCs w:val="24"/>
+        </w:rPr>
+      </w:pPr>
+      <w:r>
+        <w:rPr>
+          <w:rFonts w:ascii="Arial" w:hAnsi="Arial" w:cs="Arial"/>
+          <w:sz w:val="24"/>
+          <w:szCs w:val="24"/>
+        </w:rPr>
+        <w:t>GITHUB</w:t>
+      </w:r>
+    </w:p>
+    <w:p>
+      <w:pPr>
+        <w:jc w:val="both"/>
+        <w:rPr>
+          <w:rFonts w:ascii="Arial" w:hAnsi="Arial" w:cs="Arial"/>
+          <w:sz w:val="24"/>
+          <w:szCs w:val="24"/>
+        </w:rPr>
+      </w:pPr>
+      <w:r>
+        <w:rPr>
+          <w:rFonts w:ascii="Arial" w:hAnsi="Arial" w:cs="Arial"/>
+          <w:sz w:val="24"/>
+          <w:szCs w:val="24"/>
+        </w:rPr>
+        <w:t>FWESLEYMS</w:t>
       </w:r>
     </w:p>
     <w:sectPr>

</xml_diff>